<commit_message>
Req. no fun OK
</commit_message>
<xml_diff>
--- a/docs/Requisitos funcionales y no funcionales.docx
+++ b/docs/Requisitos funcionales y no funcionales.docx
@@ -2,71 +2,6 @@
 <file path=word/document.xml><?xml version="1.0" encoding="utf-8"?>
 <w:document xmlns:wpc="http://schemas.microsoft.com/office/word/2010/wordprocessingCanvas" xmlns:cx="http://schemas.microsoft.com/office/drawing/2014/chartex" xmlns:cx1="http://schemas.microsoft.com/office/drawing/2015/9/8/chartex" xmlns:cx2="http://schemas.microsoft.com/office/drawing/2015/10/21/chartex" xmlns:cx3="http://schemas.microsoft.com/office/drawing/2016/5/9/chartex" xmlns:cx4="http://schemas.microsoft.com/office/drawing/2016/5/10/chartex" xmlns:cx5="http://schemas.microsoft.com/office/drawing/2016/5/11/chartex" xmlns:cx6="http://schemas.microsoft.com/office/drawing/2016/5/12/chartex" xmlns:cx7="http://schemas.microsoft.com/office/drawing/2016/5/13/chartex" xmlns:cx8="http://schemas.microsoft.com/office/drawing/2016/5/14/chartex" xmlns:mc="http://schemas.openxmlformats.org/markup-compatibility/2006" xmlns:aink="http://schemas.microsoft.com/office/drawing/2016/ink" xmlns:am3d="http://schemas.microsoft.com/office/drawing/2017/model3d" xmlns:o="urn:schemas-microsoft-com:office:office" xmlns:oel="http://schemas.microsoft.com/office/2019/extlst" xmlns:r="http://schemas.openxmlformats.org/officeDocument/2006/relationships" xmlns:m="http://schemas.openxmlformats.org/officeDocument/2006/math" xmlns:v="urn:schemas-microsoft-com:vml" xmlns:wp14="http://schemas.microsoft.com/office/word/2010/wordprocessingDrawing" xmlns:wp="http://schemas.openxmlformats.org/drawingml/2006/wordprocessingDrawing" xmlns:w10="urn:schemas-microsoft-com:office:word" xmlns:w="http://schemas.openxmlformats.org/wordprocessingml/2006/main" xmlns:w14="http://schemas.microsoft.com/office/word/2010/wordml" xmlns:w15="http://schemas.microsoft.com/office/word/2012/wordml" xmlns:w16cex="http://schemas.microsoft.com/office/word/2018/wordml/cex" xmlns:w16cid="http://schemas.microsoft.com/office/word/2016/wordml/cid" xmlns:w16="http://schemas.microsoft.com/office/word/2018/wordml" xmlns:w16sdtdh="http://schemas.microsoft.com/office/word/2020/wordml/sdtdatahash" xmlns:w16se="http://schemas.microsoft.com/office/word/2015/wordml/symex" xmlns:wpg="http://schemas.microsoft.com/office/word/2010/wordprocessingGroup" xmlns:wpi="http://schemas.microsoft.com/office/word/2010/wordprocessingInk" xmlns:wne="http://schemas.microsoft.com/office/word/2006/wordml" xmlns:wps="http://schemas.microsoft.com/office/word/2010/wordprocessingShape" mc:Ignorable="w14 w15 w16se w16cid w16 w16cex w16sdtdh wp14">
   <w:body>
-    <w:p>
-      <w:r>
-        <w:t>Documento de Requisitos</w:t>
-      </w:r>
-    </w:p>
-    <w:p/>
-    <w:p>
-      <w:r>
-        <w:t xml:space="preserve">Nombre del Proyecto: </w:t>
-      </w:r>
-      <w:r>
-        <w:t>Sistema de Gestión de Apoyo a Estudiantes de STEM para Reducir la Deserción Escolar</w:t>
-      </w:r>
-    </w:p>
-    <w:p>
-      <w:r>
-        <w:t xml:space="preserve">Fecha: </w:t>
-      </w:r>
-      <w:r>
-        <w:t>09/26/2023</w:t>
-      </w:r>
-    </w:p>
-    <w:p/>
-    <w:p>
-      <w:r>
-        <w:t xml:space="preserve">Versión: </w:t>
-      </w:r>
-      <w:r>
-        <w:t>1.0</w:t>
-      </w:r>
-    </w:p>
-    <w:p/>
-    <w:p>
-      <w:r>
-        <w:t xml:space="preserve">Equipo de </w:t>
-      </w:r>
-      <w:r>
-        <w:t>BA</w:t>
-      </w:r>
-      <w:r>
-        <w:t>:</w:t>
-      </w:r>
-      <w:r>
-        <w:t xml:space="preserve"> Daniel López Bedoya </w:t>
-      </w:r>
-    </w:p>
-    <w:p>
-      <w:r>
-        <w:t xml:space="preserve">Equipo de Desarrollo: </w:t>
-      </w:r>
-      <w:r>
-        <w:t>Juan José Ramírez Mejía</w:t>
-      </w:r>
-    </w:p>
-    <w:p>
-      <w:r>
-        <w:t>Equipo de QA: Miller Efrén Bermeo Rivera</w:t>
-      </w:r>
-    </w:p>
-    <w:p/>
-    <w:p>
-      <w:r>
-        <w:t>Introducción</w:t>
-      </w:r>
-    </w:p>
     <w:p>
       <w:pPr>
         <w:rPr>
@@ -79,22 +14,14 @@
           <w:b/>
           <w:bCs/>
         </w:rPr>
-        <w:t>1.1 Objetivos</w:t>
-      </w:r>
-    </w:p>
-    <w:p>
-      <w:r>
-        <w:t>- Reducir la tasa de deserción escolar en carreras STEM en un 20% en los próximos 3 años.</w:t>
-      </w:r>
-    </w:p>
-    <w:p>
-      <w:r>
-        <w:t>- Ofrecer acceso a recursos educativos e interactivos en línea para al menos 5000 estudiantes en el primer año</w:t>
-      </w:r>
-    </w:p>
-    <w:p>
-      <w:r>
-        <w:t>- Ofrecer apoyo integral personalizado a al menos 3000 estudiantes en el primer año.</w:t>
+        <w:t>Documento de Requisitos</w:t>
+      </w:r>
+      <w:r>
+        <w:rPr>
+          <w:b/>
+          <w:bCs/>
+        </w:rPr>
+        <w:t xml:space="preserve"> funcionales y no funcionales </w:t>
       </w:r>
     </w:p>
     <w:p/>
@@ -110,6 +37,97 @@
           <w:b/>
           <w:bCs/>
         </w:rPr>
+        <w:t>Nombre del Proyecto:</w:t>
+      </w:r>
+    </w:p>
+    <w:p>
+      <w:r>
+        <w:t>Sistema de Gestión de Apoyo a Estudiantes de STEM para Reducir la Deserción Escolar</w:t>
+      </w:r>
+    </w:p>
+    <w:p>
+      <w:r>
+        <w:t xml:space="preserve">Fecha: </w:t>
+      </w:r>
+      <w:r>
+        <w:t>09/26/2023</w:t>
+      </w:r>
+    </w:p>
+    <w:p>
+      <w:r>
+        <w:t xml:space="preserve">Versión: </w:t>
+      </w:r>
+      <w:r>
+        <w:t>1.0</w:t>
+      </w:r>
+    </w:p>
+    <w:p/>
+    <w:p>
+      <w:r>
+        <w:t xml:space="preserve">Equipo de </w:t>
+      </w:r>
+      <w:r>
+        <w:t>BA</w:t>
+      </w:r>
+      <w:r>
+        <w:t>:</w:t>
+      </w:r>
+      <w:r>
+        <w:t xml:space="preserve"> Daniel López Bedoya </w:t>
+      </w:r>
+    </w:p>
+    <w:p>
+      <w:r>
+        <w:t xml:space="preserve">Equipo de Desarrollo: </w:t>
+      </w:r>
+      <w:r>
+        <w:t>Juan José Ramírez Mejía</w:t>
+      </w:r>
+    </w:p>
+    <w:p>
+      <w:r>
+        <w:t>Equipo de QA: Miller Efrén Bermeo Rivera</w:t>
+      </w:r>
+    </w:p>
+    <w:p/>
+    <w:p>
+      <w:pPr>
+        <w:rPr>
+          <w:b/>
+          <w:bCs/>
+        </w:rPr>
+      </w:pPr>
+      <w:r>
+        <w:rPr>
+          <w:b/>
+          <w:bCs/>
+        </w:rPr>
+        <w:t>Introducción</w:t>
+      </w:r>
+    </w:p>
+    <w:p>
+      <w:r>
+        <w:t>1.1 Objetivos</w:t>
+      </w:r>
+    </w:p>
+    <w:p>
+      <w:r>
+        <w:t>- Reducir la tasa de deserción escolar en carreras STEM en un 20% en los próximos 3 años.</w:t>
+      </w:r>
+    </w:p>
+    <w:p>
+      <w:r>
+        <w:t>- Ofrecer acceso a recursos educativos e interactivos en línea para al menos 5000 estudiantes en el primer año</w:t>
+      </w:r>
+    </w:p>
+    <w:p>
+      <w:r>
+        <w:t>- Ofrecer apoyo integral personalizado a al menos 3000 estudiantes en el primer año.</w:t>
+      </w:r>
+    </w:p>
+    <w:p/>
+    <w:p>
+      <w:r>
         <w:t>1.2 Alcance</w:t>
       </w:r>
     </w:p>
@@ -146,6 +164,14 @@
       </w:r>
       <w:r>
         <w:t>Facilitar la interacción entre la comunidad educativa mediante una comunidad de apoyo, para compartir experiencias y brindarse apoyo mutuo.</w:t>
+      </w:r>
+    </w:p>
+    <w:p>
+      <w:r>
+        <w:t>-</w:t>
+      </w:r>
+      <w:r>
+        <w:t>Generar informes y análisis mediante herramientas internas de la misma plataforma.</w:t>
       </w:r>
     </w:p>
     <w:p>
@@ -154,130 +180,157 @@
         <w:t>-</w:t>
       </w:r>
       <w:r>
-        <w:t>Generar informes y análisis mediante herramientas internas de la misma plataforma.</w:t>
+        <w:t>Evaluación continua mediante encuestas de satisfacción y feedback de los usuarios evaluando interactividad y veracidad de la información.</w:t>
       </w:r>
     </w:p>
     <w:p/>
     <w:p>
-      <w:r>
-        <w:t>-</w:t>
-      </w:r>
-      <w:r>
-        <w:t xml:space="preserve">Evaluación continua mediante encuestas de satisfacción y </w:t>
-      </w:r>
-      <w:proofErr w:type="spellStart"/>
-      <w:r>
-        <w:t>feedback</w:t>
-      </w:r>
-      <w:proofErr w:type="spellEnd"/>
-      <w:r>
-        <w:t xml:space="preserve"> de los usuarios evaluando interactividad y veracidad de la información.</w:t>
+      <w:pPr>
+        <w:rPr>
+          <w:b/>
+          <w:bCs/>
+        </w:rPr>
+      </w:pPr>
+      <w:r>
+        <w:rPr>
+          <w:b/>
+          <w:bCs/>
+        </w:rPr>
+        <w:t>2. Requisitos Funcionales</w:t>
+      </w:r>
+    </w:p>
+    <w:p>
+      <w:r>
+        <w:t xml:space="preserve">2.1 </w:t>
+      </w:r>
+      <w:r>
+        <w:t xml:space="preserve">Autentificación </w:t>
+      </w:r>
+    </w:p>
+    <w:p>
+      <w:r>
+        <w:t>Descripción</w:t>
+      </w:r>
+      <w:r>
+        <w:t xml:space="preserve">: Inicio de sesión y registro lo cual logrará registrar los usuarios y luego iniciar sesión con sus credenciales haciendo uso de token y validaciones respectivamente.  </w:t>
+      </w:r>
+    </w:p>
+    <w:p>
+      <w:r>
+        <w:t xml:space="preserve">2.2 Generación de procesos </w:t>
+      </w:r>
+    </w:p>
+    <w:p>
+      <w:r>
+        <w:t>Descripción: Usuario podrá registrar un proceso mediante un formulario el cual generará un ticket que será remitido al área correspondiente según la validación del sistema.</w:t>
+      </w:r>
+    </w:p>
+    <w:p>
+      <w:r>
+        <w:t>2.3 Estado de procesos:</w:t>
+      </w:r>
+    </w:p>
+    <w:p>
+      <w:r>
+        <w:t>Descripción: Usuario podrá consultar o evidenciar el estado del ticket el cual genero mediante el registro del formulario.</w:t>
+      </w:r>
+      <w:r>
+        <w:t xml:space="preserve"> (Enviado, asignado, en proceso, concluido, evaluado)</w:t>
+      </w:r>
+    </w:p>
+    <w:p>
+      <w:r>
+        <w:t xml:space="preserve">2.4 Sección de comunidad educativa </w:t>
+      </w:r>
+    </w:p>
+    <w:p>
+      <w:r>
+        <w:t>Descripción:  Usuario podrá realizar</w:t>
+      </w:r>
+      <w:r>
+        <w:t xml:space="preserve"> preguntas y respuestas con el fin de recibir retroalimentación, resolver sus problemas o discutir soluciones relacionado con su área de estudio.</w:t>
+      </w:r>
+    </w:p>
+    <w:p>
+      <w:r>
+        <w:t>2.5 Biblioteca de recursos académicos</w:t>
+      </w:r>
+    </w:p>
+    <w:p>
+      <w:r>
+        <w:t>Descripción: Usuario tendrá acceso a recursos interactivos, videos, ejercicios que ayuden al estudiante con la comprensión de los conceptos del área de su carrera.</w:t>
+      </w:r>
+    </w:p>
+    <w:p>
+      <w:pPr>
+        <w:rPr>
+          <w:b/>
+          <w:bCs/>
+        </w:rPr>
+      </w:pPr>
+      <w:r>
+        <w:rPr>
+          <w:b/>
+          <w:bCs/>
+        </w:rPr>
+        <w:t>3. Requisitos No Funcionales</w:t>
+      </w:r>
+    </w:p>
+    <w:p>
+      <w:r>
+        <w:t>3.1 Rendimiento</w:t>
+      </w:r>
+      <w:r>
+        <w:t>/Eficiencia</w:t>
+      </w:r>
+    </w:p>
+    <w:p>
+      <w:r>
+        <w:t xml:space="preserve">Descripción: </w:t>
+      </w:r>
+    </w:p>
+    <w:p>
+      <w:r>
+        <w:t xml:space="preserve">-El sistema deberá responder las peticiones/solicitudes de navegación en el aplicativo al usuario en menos de 5 segundos. </w:t>
+      </w:r>
+    </w:p>
+    <w:p>
+      <w:r>
+        <w:t>-El sistema debe operar adecuadamente con hasta 1000 usuarios en tiempo real.</w:t>
+      </w:r>
+    </w:p>
+    <w:p>
+      <w:r>
+        <w:t xml:space="preserve">3.2 </w:t>
+      </w:r>
+      <w:r>
+        <w:t>Usabilidad</w:t>
+      </w:r>
+    </w:p>
+    <w:p>
+      <w:r>
+        <w:t xml:space="preserve">Descripción: </w:t>
+      </w:r>
+    </w:p>
+    <w:p>
+      <w:r>
+        <w:t>-El sistema debe otorgar al usuario alertas y/o validaciones de errores con fines informativos al momento de diligenciar formularios o encuestas incorrectamente.</w:t>
+      </w:r>
+    </w:p>
+    <w:p>
+      <w:r>
+        <w:t>-El aplicativo debe poseer un diseño responsive</w:t>
+      </w:r>
+    </w:p>
+    <w:p>
+      <w:r>
+        <w:t>-El sistema debe tener una disponibilidad 24/7</w:t>
       </w:r>
     </w:p>
     <w:p/>
     <w:p>
       <w:r>
-        <w:t>2. Requisitos Funcionales</w:t>
-      </w:r>
-    </w:p>
-    <w:p>
-      <w:r>
-        <w:t xml:space="preserve">2.1 </w:t>
-      </w:r>
-      <w:r>
-        <w:t xml:space="preserve">Autentificación </w:t>
-      </w:r>
-    </w:p>
-    <w:p>
-      <w:r>
-        <w:t>Descripción</w:t>
-      </w:r>
-      <w:r>
-        <w:t xml:space="preserve">: Inicio de sesión y registro lo cual logrará registrar los usuarios y luego iniciar sesión con sus credenciales haciendo uso de token y validaciones respectivamente.  </w:t>
-      </w:r>
-    </w:p>
-    <w:p>
-      <w:r>
-        <w:t xml:space="preserve">2.2 Generación de procesos </w:t>
-      </w:r>
-    </w:p>
-    <w:p>
-      <w:r>
-        <w:t xml:space="preserve">Descripción: Usuario podrá registrar un proceso mediante un formulario el cual generará un </w:t>
-      </w:r>
-      <w:proofErr w:type="gramStart"/>
-      <w:r>
-        <w:t>ticket</w:t>
-      </w:r>
-      <w:proofErr w:type="gramEnd"/>
-      <w:r>
-        <w:t xml:space="preserve"> que será remitido al área correspondiente según la validación del sistema.</w:t>
-      </w:r>
-    </w:p>
-    <w:p>
-      <w:r>
-        <w:t>2.3 Estado de procesos:</w:t>
-      </w:r>
-    </w:p>
-    <w:p>
-      <w:r>
-        <w:t xml:space="preserve">Descripción: Usuario podrá consultar o evidenciar el estado del </w:t>
-      </w:r>
-      <w:proofErr w:type="gramStart"/>
-      <w:r>
-        <w:t>ticket</w:t>
-      </w:r>
-      <w:proofErr w:type="gramEnd"/>
-      <w:r>
-        <w:t xml:space="preserve"> el cual genero mediante el registro del formulario.</w:t>
-      </w:r>
-      <w:r>
-        <w:t xml:space="preserve"> (Enviado, asignado, en proceso, concluido, evaluado)</w:t>
-      </w:r>
-    </w:p>
-    <w:p>
-      <w:r>
-        <w:t xml:space="preserve">2.4 Sección de comunidad educativa </w:t>
-      </w:r>
-    </w:p>
-    <w:p>
-      <w:r>
-        <w:t>Descripción:  Usuario podrá realizar</w:t>
-      </w:r>
-      <w:r>
-        <w:t xml:space="preserve"> preguntas y respuestas con el fin de recibir retroalimentación, resolver sus problemas o discutir soluciones relacionado con su área de estudio.</w:t>
-      </w:r>
-    </w:p>
-    <w:p>
-      <w:r>
-        <w:t>2.5 Biblioteca de recursos académicos</w:t>
-      </w:r>
-    </w:p>
-    <w:p>
-      <w:r>
-        <w:t>Descripción: Usuario tendrá acceso a recursos interactivos, videos, ejercicios que ayuden al estudiante con la comprensión de los conceptos del área de su carrera.</w:t>
-      </w:r>
-    </w:p>
-    <w:p/>
-    <w:p>
-      <w:r>
-        <w:t>3. Requisitos No Funcionales</w:t>
-      </w:r>
-    </w:p>
-    <w:p>
-      <w:r>
-        <w:t>3.1 Rendimiento</w:t>
-      </w:r>
-    </w:p>
-    <w:p/>
-    <w:p>
-      <w:r>
-        <w:t>3.2 Seguridad</w:t>
-      </w:r>
-    </w:p>
-    <w:p/>
-    <w:p>
-      <w:r>
+        <w:lastRenderedPageBreak/>
         <w:t>4. Anexos</w:t>
       </w:r>
     </w:p>

</xml_diff>

<commit_message>
Tailwind Customizing Colors and FontFamily
</commit_message>
<xml_diff>
--- a/docs/Requisitos funcionales y no funcionales.docx
+++ b/docs/Requisitos funcionales y no funcionales.docx
@@ -133,54 +133,36 @@
     </w:p>
     <w:p>
       <w:r>
-        <w:t>-</w:t>
-      </w:r>
-      <w:r>
-        <w:t>Implementar un sistema de recolección de datos para seguir el progreso académico de los estudiantes, así como su nivel de compromiso y asistencia a actividades relacionadas con STEM.</w:t>
+        <w:t>-Implementar un sistema de recolección de datos para seguir el progreso académico de los estudiantes, así como su nivel de compromiso y asistencia a actividades relacionadas con STEM.</w:t>
       </w:r>
     </w:p>
     <w:p/>
     <w:p>
       <w:r>
-        <w:t>-</w:t>
-      </w:r>
-      <w:r>
-        <w:t>Integrar recursos educativos e interactivos disponibles en línea que incluyen materiales de estudio, tutorías, ejercicios, etc.</w:t>
+        <w:t>-Integrar recursos educativos e interactivos disponibles en línea que incluyen materiales de estudio, tutorías, ejercicios, etc.</w:t>
       </w:r>
     </w:p>
     <w:p/>
     <w:p>
       <w:r>
-        <w:t>-</w:t>
-      </w:r>
-      <w:r>
-        <w:t>Integrar la solución con periodicidad dependiente de la institución para determinar los momentos críticos en matriculas.</w:t>
+        <w:t>-Integrar la solución con periodicidad dependiente de la institución para determinar los momentos críticos en matriculas.</w:t>
       </w:r>
     </w:p>
     <w:p/>
     <w:p>
       <w:r>
-        <w:t>-</w:t>
-      </w:r>
-      <w:r>
-        <w:t>Facilitar la interacción entre la comunidad educativa mediante una comunidad de apoyo, para compartir experiencias y brindarse apoyo mutuo.</w:t>
-      </w:r>
-    </w:p>
-    <w:p>
-      <w:r>
-        <w:t>-</w:t>
-      </w:r>
-      <w:r>
-        <w:t>Generar informes y análisis mediante herramientas internas de la misma plataforma.</w:t>
+        <w:t>-Facilitar la interacción entre la comunidad educativa mediante una comunidad de apoyo, para compartir experiencias y brindarse apoyo mutuo.</w:t>
+      </w:r>
+    </w:p>
+    <w:p>
+      <w:r>
+        <w:t>-Generar informes y análisis mediante herramientas internas de la misma plataforma.</w:t>
       </w:r>
     </w:p>
     <w:p>
       <w:r>
         <w:lastRenderedPageBreak/>
-        <w:t>-</w:t>
-      </w:r>
-      <w:r>
-        <w:t>Evaluación continua mediante encuestas de satisfacción y feedback de los usuarios evaluando interactividad y veracidad de la información.</w:t>
+        <w:t>-Evaluación continua mediante encuestas de satisfacción y feedback de los usuarios evaluando interactividad y veracidad de la información.</w:t>
       </w:r>
     </w:p>
     <w:p/>
@@ -235,7 +217,19 @@
         <w:t>Descripción: Usuario podrá consultar o evidenciar el estado del ticket el cual genero mediante el registro del formulario.</w:t>
       </w:r>
       <w:r>
-        <w:t xml:space="preserve"> (Enviado, asignado, en proceso, concluido, evaluado)</w:t>
+        <w:t xml:space="preserve"> </w:t>
+      </w:r>
+      <w:r>
+        <w:t>(Asignado</w:t>
+      </w:r>
+      <w:r>
+        <w:t xml:space="preserve">, en proceso, </w:t>
+      </w:r>
+      <w:r>
+        <w:t>Feedback</w:t>
+      </w:r>
+      <w:r>
+        <w:t>)</w:t>
       </w:r>
     </w:p>
     <w:p>

</xml_diff>